<commit_message>
project review part 5 hirst
</commit_message>
<xml_diff>
--- a/products/manuscript/Manuscript.docx
+++ b/products/manuscript/Manuscript.docx
@@ -79,29 +79,7 @@
         <w:pStyle w:val="Date"/>
       </w:pPr>
       <w:r>
-        <w:t xml:space="preserve">2024-04-21</w:t>
-      </w:r>
-    </w:p>
-    <w:p>
-      <w:pPr>
-        <w:pStyle w:val="SourceCode"/>
-      </w:pPr>
-      <w:r>
-        <w:rPr>
-          <w:rStyle w:val="VerbatimChar"/>
-        </w:rPr>
-        <w:t xml:space="preserve">Warning: package 'here' was built under R version 4.3.3</w:t>
-      </w:r>
-    </w:p>
-    <w:p>
-      <w:pPr>
-        <w:pStyle w:val="SourceCode"/>
-      </w:pPr>
-      <w:r>
-        <w:rPr>
-          <w:rStyle w:val="VerbatimChar"/>
-        </w:rPr>
-        <w:t xml:space="preserve">Warning: package 'knitr' was built under R version 4.3.3</w:t>
+        <w:t xml:space="preserve">4/26/24</w:t>
       </w:r>
     </w:p>
     <w:bookmarkStart w:id="20" w:name="abstract"/>
@@ -1176,8 +1154,6 @@
         <w:tblStyle w:val="Table"/>
         <w:tblW w:type="pct" w:w="5000"/>
         <w:tblLook w:firstRow="1" w:lastRow="0" w:firstColumn="0" w:lastColumn="0" w:noHBand="0" w:noVBand="0" w:val="0020"/>
-        <w:jc w:val="start"/>
-        <w:tblLayout w:type="fixed"/>
       </w:tblPr>
       <w:tblGrid>
         <w:gridCol w:w="1200"/>
@@ -1991,7 +1967,6 @@
         <w:tblStyle w:val="Table"/>
         <w:tblW w:type="auto" w:w="0"/>
         <w:tblLook w:firstRow="1" w:lastRow="0" w:firstColumn="0" w:lastColumn="0" w:noHBand="0" w:noVBand="0" w:val="0020"/>
-        <w:jc w:val="start"/>
       </w:tblPr>
       <w:tblGrid>
         <w:gridCol w:w="1584"/>
@@ -2467,7 +2442,6 @@
         <w:tblStyle w:val="Table"/>
         <w:tblW w:type="auto" w:w="0"/>
         <w:tblLook w:firstRow="1" w:lastRow="0" w:firstColumn="0" w:lastColumn="0" w:noHBand="0" w:noVBand="0" w:val="0020"/>
-        <w:jc w:val="start"/>
       </w:tblPr>
       <w:tblGrid>
         <w:gridCol w:w="1584"/>
@@ -3001,7 +2975,6 @@
         <w:tblStyle w:val="Table"/>
         <w:tblW w:type="auto" w:w="0"/>
         <w:tblLook w:firstRow="1" w:lastRow="0" w:firstColumn="0" w:lastColumn="0" w:noHBand="0" w:noVBand="0" w:val="0020"/>
-        <w:jc w:val="start"/>
       </w:tblPr>
       <w:tblGrid>
         <w:gridCol w:w="1584"/>
@@ -3291,7 +3264,6 @@
         <w:tblStyle w:val="Table"/>
         <w:tblW w:type="auto" w:w="0"/>
         <w:tblLook w:firstRow="1" w:lastRow="0" w:firstColumn="0" w:lastColumn="0" w:noHBand="0" w:noVBand="0" w:val="0020"/>
-        <w:jc w:val="start"/>
       </w:tblPr>
       <w:tblGrid>
         <w:gridCol w:w="1584"/>
@@ -3643,7 +3615,6 @@
         <w:tblStyle w:val="Table"/>
         <w:tblW w:type="auto" w:w="0"/>
         <w:tblLook w:firstRow="1" w:lastRow="0" w:firstColumn="0" w:lastColumn="0" w:noHBand="0" w:noVBand="0" w:val="0020"/>
-        <w:jc w:val="start"/>
       </w:tblPr>
       <w:tblGrid>
         <w:gridCol w:w="1584"/>
@@ -5130,25 +5101,6 @@
       <w:jc w:val="center"/>
     </w:pPr>
   </w:style>
-  <w:style w:customStyle="1" w:styleId="AbstractTitle" w:type="paragraph">
-    <w:name w:val="Abstract Title"/>
-    <w:basedOn w:val="Normal"/>
-    <w:next w:val="Abstract"/>
-    <w:qFormat/>
-    <w:pPr>
-      <w:keepNext/>
-      <w:keepLines/>
-      <w:jc w:val="center"/>
-      <w:spacing w:after="0" w:before="300"/>
-    </w:pPr>
-    <w:rPr>
-      <w:sz w:val="20"/>
-      <w:szCs w:val="20"/>
-      <w:b/>
-      <w:color w:val="345A8A"/>
-      &gt;
-    </w:rPr>
-  </w:style>
   <w:style w:customStyle="1" w:styleId="Abstract" w:type="paragraph">
     <w:name w:val="Abstract"/>
     <w:basedOn w:val="Normal"/>
@@ -5157,7 +5109,7 @@
     <w:pPr>
       <w:keepNext/>
       <w:keepLines/>
-      <w:spacing w:after="300" w:before="100"/>
+      <w:spacing w:after="300" w:before="300"/>
     </w:pPr>
     <w:rPr>
       <w:sz w:val="20"/>
@@ -5379,18 +5331,6 @@
     <w:uiPriority w:val="9"/>
     <w:unhideWhenUsed/>
     <w:qFormat/>
-  </w:style>
-  <w:style w:styleId="FootnoteBlockText" w:type="paragraph">
-    <w:name w:val="Footnote Block Text"/>
-    <w:basedOn w:val="Footnote Text"/>
-    <w:next w:val="Footnote Text"/>
-    <w:uiPriority w:val="9"/>
-    <w:unhideWhenUsed/>
-    <w:qFormat/>
-    <w:pPr>
-      <w:spacing w:after="100" w:before="100"/>
-      <w:ind w:firstLine="0" w:left="480" w:right="480"/>
-    </w:pPr>
   </w:style>
   <w:style w:default="1" w:styleId="DefaultParagraphFont" w:type="character">
     <w:name w:val="Default Paragraph Font"/>

</xml_diff>